<commit_message>
Small changes to Update Error Types, Update Errors, Update Medication Types & Update Patient Types User Guides. Add User Guide - Update Physicians.docx
</commit_message>
<xml_diff>
--- a/documents/User Manual/User Guide - Update Error Types.docx
+++ b/documents/User Manual/User Guide - Update Error Types.docx
@@ -876,15 +876,7 @@
         <w:rPr>
           <w:noProof/>
         </w:rPr>
-        <w:t>Scope and Pu</w:t>
-      </w:r>
-      <w:bookmarkStart w:id="0" w:name="_GoBack"/>
-      <w:bookmarkEnd w:id="0"/>
-      <w:r>
-        <w:rPr>
-          <w:noProof/>
-        </w:rPr>
-        <w:t>rpose</w:t>
+        <w:t>Scope and Purpose</w:t>
       </w:r>
       <w:r>
         <w:rPr>
@@ -1252,7 +1244,7 @@
           <w:color w:val="0033CC"/>
         </w:rPr>
       </w:pPr>
-      <w:bookmarkStart w:id="1" w:name="_Toc523426052"/>
+      <w:bookmarkStart w:id="0" w:name="_Toc523426052"/>
       <w:r>
         <w:rPr>
           <w:color w:val="0033CC"/>
@@ -1260,7 +1252,7 @@
         <w:lastRenderedPageBreak/>
         <w:t>Introduction</w:t>
       </w:r>
-      <w:bookmarkEnd w:id="1"/>
+      <w:bookmarkEnd w:id="0"/>
       <w:r>
         <w:rPr>
           <w:color w:val="0033CC"/>
@@ -1273,11 +1265,11 @@
         <w:pStyle w:val="Heading2"/>
         <w:spacing w:before="120" w:after="60"/>
       </w:pPr>
-      <w:bookmarkStart w:id="2" w:name="_Toc523426053"/>
+      <w:bookmarkStart w:id="1" w:name="_Toc523426053"/>
       <w:r>
         <w:t>Scope and Purpose</w:t>
       </w:r>
-      <w:bookmarkEnd w:id="2"/>
+      <w:bookmarkEnd w:id="1"/>
     </w:p>
     <w:p>
       <w:pPr>
@@ -1379,14 +1371,14 @@
       <w:pPr>
         <w:pStyle w:val="Heading2"/>
       </w:pPr>
-      <w:bookmarkStart w:id="3" w:name="_Toc523426054"/>
+      <w:bookmarkStart w:id="2" w:name="_Toc523426054"/>
       <w:r>
         <w:t xml:space="preserve">Process </w:t>
       </w:r>
       <w:r>
         <w:t>Overview</w:t>
       </w:r>
-      <w:bookmarkEnd w:id="3"/>
+      <w:bookmarkEnd w:id="2"/>
       <w:r>
         <w:t xml:space="preserve"> </w:t>
       </w:r>
@@ -1559,7 +1551,7 @@
           <w:color w:val="0033CC"/>
         </w:rPr>
       </w:pPr>
-      <w:bookmarkStart w:id="4" w:name="_Toc523426055"/>
+      <w:bookmarkStart w:id="3" w:name="_Toc523426055"/>
       <w:r>
         <w:rPr>
           <w:color w:val="0033CC"/>
@@ -1579,22 +1571,48 @@
         </w:rPr>
         <w:t xml:space="preserve"> Types</w:t>
       </w:r>
+      <w:bookmarkEnd w:id="3"/>
+    </w:p>
+    <w:p>
+      <w:pPr>
+        <w:pStyle w:val="ChapterBodyCopy"/>
+      </w:pPr>
+      <w:r>
+        <w:t xml:space="preserve">User must have </w:t>
+      </w:r>
+      <w:r>
+        <w:t>located</w:t>
+      </w:r>
+      <w:r>
+        <w:t xml:space="preserve"> the error type </w:t>
+      </w:r>
+      <w:r>
+        <w:t>via Search</w:t>
+      </w:r>
+      <w:r>
+        <w:t xml:space="preserve"> Error </w:t>
+      </w:r>
+      <w:r>
+        <w:t>Types</w:t>
+      </w:r>
+      <w:r>
+        <w:t>.</w:t>
+      </w:r>
+    </w:p>
+    <w:p>
+      <w:pPr>
+        <w:pStyle w:val="ChapterBodyCopy"/>
+      </w:pPr>
+      <w:r>
+        <w:t xml:space="preserve">User must know what </w:t>
+      </w:r>
+      <w:bookmarkStart w:id="4" w:name="_GoBack"/>
+      <w:r>
+        <w:t xml:space="preserve">the </w:t>
+      </w:r>
       <w:bookmarkEnd w:id="4"/>
-    </w:p>
-    <w:p>
-      <w:pPr>
-        <w:pStyle w:val="ChapterBodyCopy"/>
-      </w:pPr>
-      <w:r>
-        <w:t>User must have loaded the error type into the Error Details form.</w:t>
-      </w:r>
-    </w:p>
-    <w:p>
-      <w:pPr>
-        <w:pStyle w:val="ChapterBodyCopy"/>
-      </w:pPr>
-      <w:r>
-        <w:t>User must know what the field is to be updated to</w:t>
+      <w:r>
+        <w:t>field is to be updated to</w:t>
       </w:r>
       <w:r>
         <w:t>.</w:t>
@@ -6790,7 +6808,7 @@
 </file>
 
 <file path=customXml/itemProps1.xml><?xml version="1.0" encoding="utf-8"?>
-<ds:datastoreItem xmlns:ds="http://schemas.openxmlformats.org/officeDocument/2006/customXml" ds:itemID="{53A83E55-8EB4-4030-BCF6-C0CC2FBA742E}">
+<ds:datastoreItem xmlns:ds="http://schemas.openxmlformats.org/officeDocument/2006/customXml" ds:itemID="{FD9272A1-27A2-41FB-9147-05C81CF2C8F0}">
   <ds:schemaRefs>
     <ds:schemaRef ds:uri="http://schemas.openxmlformats.org/officeDocument/2006/bibliography"/>
   </ds:schemaRefs>

</xml_diff>